<commit_message>
Updated docx custom reference to be an augmented version of the one that ships with Pandoc.
</commit_message>
<xml_diff>
--- a/etc/files/custom-reference.docx
+++ b/etc/files/custom-reference.docx
@@ -3,9 +3,308 @@
 <w:document xmlns:wpc="http://schemas.microsoft.com/office/word/2010/wordprocessingCanvas" xmlns:cx="http://schemas.microsoft.com/office/drawing/2014/chartex" xmlns:cx1="http://schemas.microsoft.com/office/drawing/2015/9/8/chartex" xmlns:cx2="http://schemas.microsoft.com/office/drawing/2015/10/21/chartex" xmlns:cx3="http://schemas.microsoft.com/office/drawing/2016/5/9/chartex" xmlns:cx4="http://schemas.microsoft.com/office/drawing/2016/5/10/chartex" xmlns:cx5="http://schemas.microsoft.com/office/drawing/2016/5/11/chartex" xmlns:cx6="http://schemas.microsoft.com/office/drawing/2016/5/12/chartex" xmlns:cx7="http://schemas.microsoft.com/office/drawing/2016/5/13/chartex" xmlns:cx8="http://schemas.microsoft.com/office/drawing/2016/5/14/chartex" xmlns:mc="http://schemas.openxmlformats.org/markup-compatibility/2006" xmlns:aink="http://schemas.microsoft.com/office/drawing/2016/ink" xmlns:am3d="http://schemas.microsoft.com/office/drawing/2017/model3d" xmlns:o="urn:schemas-microsoft-com:office:office" xmlns:oel="http://schemas.microsoft.com/office/2019/extlst" xmlns:r="http://schemas.openxmlformats.org/officeDocument/2006/relationships" xmlns:m="http://schemas.openxmlformats.org/officeDocument/2006/math" xmlns:v="urn:schemas-microsoft-com:vml" xmlns:wp14="http://schemas.microsoft.com/office/word/2010/wordprocessingDrawing" xmlns:wp="http://schemas.openxmlformats.org/drawingml/2006/wordprocessingDrawing" xmlns:w10="urn:schemas-microsoft-com:office:word" xmlns:w="http://schemas.openxmlformats.org/wordprocessingml/2006/main" xmlns:w14="http://schemas.microsoft.com/office/word/2010/wordml" xmlns:w15="http://schemas.microsoft.com/office/word/2012/wordml" xmlns:w16cex="http://schemas.microsoft.com/office/word/2018/wordml/cex" xmlns:w16cid="http://schemas.microsoft.com/office/word/2016/wordml/cid" xmlns:w16="http://schemas.microsoft.com/office/word/2018/wordml" xmlns:w16sdtdh="http://schemas.microsoft.com/office/word/2020/wordml/sdtdatahash" xmlns:w16se="http://schemas.microsoft.com/office/word/2015/wordml/symex" xmlns:wpg="http://schemas.microsoft.com/office/word/2010/wordprocessingGroup" xmlns:wpi="http://schemas.microsoft.com/office/word/2010/wordprocessingInk" xmlns:wne="http://schemas.microsoft.com/office/word/2006/wordml" xmlns:wps="http://schemas.microsoft.com/office/word/2010/wordprocessingShape" mc:Ignorable="w14 w15 w16se w16cid w16 w16cex w16sdtdh wp14">
   <w:body>
     <w:p>
-      <w:r>
-        <w:t>Hello world.</w:t>
-      </w:r>
+      <w:pPr>
+        <w:pStyle w:val="Title"/>
+      </w:pPr>
+      <w:r>
+        <w:t xml:space="preserve"> Title </w:t>
+      </w:r>
+    </w:p>
+    <w:p>
+      <w:pPr>
+        <w:pStyle w:val="Subtitle"/>
+      </w:pPr>
+      <w:r>
+        <w:t xml:space="preserve"> Subtitle </w:t>
+      </w:r>
+    </w:p>
+    <w:p>
+      <w:pPr>
+        <w:pStyle w:val="Author"/>
+      </w:pPr>
+      <w:r>
+        <w:t xml:space="preserve"> Author </w:t>
+      </w:r>
+    </w:p>
+    <w:p>
+      <w:pPr>
+        <w:pStyle w:val="Date"/>
+      </w:pPr>
+      <w:r>
+        <w:t xml:space="preserve"> Date </w:t>
+      </w:r>
+    </w:p>
+    <w:p>
+      <w:pPr>
+        <w:pStyle w:val="Abstract"/>
+      </w:pPr>
+      <w:r>
+        <w:t xml:space="preserve"> Abstract </w:t>
+      </w:r>
+    </w:p>
+    <w:p>
+      <w:pPr>
+        <w:pStyle w:val="Heading1"/>
+      </w:pPr>
+      <w:bookmarkStart w:id="0" w:name="heading-1"/>
+      <w:r>
+        <w:t xml:space="preserve"> Heading 1 </w:t>
+      </w:r>
+      <w:bookmarkEnd w:id="0"/>
+    </w:p>
+    <w:p>
+      <w:pPr>
+        <w:pStyle w:val="Heading2"/>
+      </w:pPr>
+      <w:bookmarkStart w:id="1" w:name="heading-2"/>
+      <w:r>
+        <w:t xml:space="preserve"> Heading 2 </w:t>
+      </w:r>
+      <w:bookmarkEnd w:id="1"/>
+    </w:p>
+    <w:p>
+      <w:pPr>
+        <w:pStyle w:val="Heading3"/>
+      </w:pPr>
+      <w:bookmarkStart w:id="2" w:name="heading-3"/>
+      <w:r>
+        <w:t xml:space="preserve"> Heading 3 </w:t>
+      </w:r>
+      <w:bookmarkEnd w:id="2"/>
+    </w:p>
+    <w:p>
+      <w:pPr>
+        <w:pStyle w:val="Heading4"/>
+      </w:pPr>
+      <w:bookmarkStart w:id="3" w:name="heading-4"/>
+      <w:r>
+        <w:t xml:space="preserve"> Heading 4 </w:t>
+      </w:r>
+      <w:bookmarkEnd w:id="3"/>
+    </w:p>
+    <w:p>
+      <w:pPr>
+        <w:pStyle w:val="Heading5"/>
+      </w:pPr>
+      <w:bookmarkStart w:id="4" w:name="heading-5"/>
+      <w:r>
+        <w:t xml:space="preserve"> Heading 5 </w:t>
+      </w:r>
+      <w:bookmarkEnd w:id="4"/>
+    </w:p>
+    <w:p>
+      <w:pPr>
+        <w:pStyle w:val="Heading6"/>
+      </w:pPr>
+      <w:bookmarkStart w:id="5" w:name="heading-6"/>
+      <w:r>
+        <w:t xml:space="preserve"> Heading 6 </w:t>
+      </w:r>
+      <w:bookmarkEnd w:id="5"/>
+    </w:p>
+    <w:p>
+      <w:pPr>
+        <w:pStyle w:val="Heading7"/>
+      </w:pPr>
+      <w:bookmarkStart w:id="6" w:name="heading-7"/>
+      <w:r>
+        <w:t xml:space="preserve"> Heading 7 </w:t>
+      </w:r>
+      <w:bookmarkEnd w:id="6"/>
+    </w:p>
+    <w:p>
+      <w:pPr>
+        <w:pStyle w:val="Heading8"/>
+      </w:pPr>
+      <w:bookmarkStart w:id="7" w:name="heading-8"/>
+      <w:r>
+        <w:t xml:space="preserve"> Heading 8 </w:t>
+      </w:r>
+      <w:bookmarkEnd w:id="7"/>
+    </w:p>
+    <w:p>
+      <w:pPr>
+        <w:pStyle w:val="Heading9"/>
+      </w:pPr>
+      <w:bookmarkStart w:id="8" w:name="heading-9"/>
+      <w:r>
+        <w:t xml:space="preserve"> Heading 9 </w:t>
+      </w:r>
+      <w:bookmarkEnd w:id="8"/>
+    </w:p>
+    <w:p>
+      <w:pPr>
+        <w:pStyle w:val="FirstParagraph"/>
+      </w:pPr>
+      <w:r>
+        <w:t xml:space="preserve"> First Paragraph. </w:t>
+      </w:r>
+    </w:p>
+    <w:p>
+      <w:pPr>
+        <w:pStyle w:val="BodyText"/>
+      </w:pPr>
+      <w:r>
+        <w:t xml:space="preserve"> Body Text. Body Text Char.    </w:t>
+      </w:r>
+      <w:r>
+        <w:rPr>
+          <w:rStyle w:val="VerbatimChar"/>
+        </w:rPr>
+        <w:t xml:space="preserve"> Verbatim Char </w:t>
+      </w:r>
+      <w:r>
+        <w:t xml:space="preserve"> .    </w:t>
+      </w:r>
+      <w:hyperlink r:id="rId7">
+        <w:r>
+          <w:rPr>
+            <w:rStyle w:val="Hyperlink"/>
+          </w:rPr>
+          <w:t xml:space="preserve"> Hyperlink </w:t>
+        </w:r>
+      </w:hyperlink>
+      <w:r>
+        <w:t xml:space="preserve"> .     Footnote. </w:t>
+      </w:r>
+      <w:r>
+        <w:rPr>
+          <w:rStyle w:val="FootnoteReference"/>
+        </w:rPr>
+        <w:footnoteReference w:id="1"/>
+      </w:r>
+    </w:p>
+    <w:p>
+      <w:pPr>
+        <w:pStyle w:val="BlockText"/>
+      </w:pPr>
+      <w:r>
+        <w:t xml:space="preserve"> Block Text. </w:t>
+      </w:r>
+    </w:p>
+    <w:p>
+      <w:pPr>
+        <w:pStyle w:val="TableCaption"/>
+      </w:pPr>
+      <w:r>
+        <w:t xml:space="preserve"> Table caption. </w:t>
+      </w:r>
+    </w:p>
+    <w:tbl>
+      <w:tblPr>
+        <w:tblStyle w:val="Table"/>
+        <w:tblW w:w="0" w:type="pct"/>
+        <w:tblLook w:val="07E0" w:firstRow="1" w:lastRow="1" w:firstColumn="1" w:lastColumn="1" w:noHBand="1" w:noVBand="1"/>
+      </w:tblPr>
+      <w:tblGrid>
+        <w:gridCol w:w="842"/>
+        <w:gridCol w:w="842"/>
+      </w:tblGrid>
+      <w:tr>
+        <w:trPr>
+          <w:cnfStyle w:val="100000000000" w:firstRow="1" w:lastRow="0" w:firstColumn="0" w:lastColumn="0" w:oddVBand="0" w:evenVBand="0" w:oddHBand="0" w:evenHBand="0" w:firstRowFirstColumn="0" w:firstRowLastColumn="0" w:lastRowFirstColumn="0" w:lastRowLastColumn="0"/>
+        </w:trPr>
+        <w:tc>
+          <w:tcPr>
+            <w:tcW w:w="0" w:type="auto"/>
+          </w:tcPr>
+          <w:p>
+            <w:pPr>
+              <w:pStyle w:val="Compact"/>
+            </w:pPr>
+            <w:r>
+              <w:t xml:space="preserve"> Table </w:t>
+            </w:r>
+          </w:p>
+        </w:tc>
+        <w:tc>
+          <w:tcPr>
+            <w:tcW w:w="0" w:type="auto"/>
+          </w:tcPr>
+          <w:p>
+            <w:pPr>
+              <w:pStyle w:val="Compact"/>
+            </w:pPr>
+            <w:r>
+              <w:t xml:space="preserve"> Table </w:t>
+            </w:r>
+          </w:p>
+        </w:tc>
+      </w:tr>
+      <w:tr>
+        <w:tc>
+          <w:tcPr>
+            <w:tcW w:w="0" w:type="auto"/>
+          </w:tcPr>
+          <w:p>
+            <w:pPr>
+              <w:pStyle w:val="Compact"/>
+            </w:pPr>
+            <w:r>
+              <w:t xml:space="preserve"> 1 </w:t>
+            </w:r>
+          </w:p>
+        </w:tc>
+        <w:tc>
+          <w:tcPr>
+            <w:tcW w:w="0" w:type="auto"/>
+          </w:tcPr>
+          <w:p>
+            <w:pPr>
+              <w:pStyle w:val="Compact"/>
+            </w:pPr>
+            <w:r>
+              <w:t xml:space="preserve"> 2 </w:t>
+            </w:r>
+          </w:p>
+        </w:tc>
+      </w:tr>
+    </w:tbl>
+    <w:p>
+      <w:pPr>
+        <w:pStyle w:val="ImageCaption"/>
+      </w:pPr>
+      <w:r>
+        <w:t xml:space="preserve"> Image Caption </w:t>
+      </w:r>
+    </w:p>
+    <w:p>
+      <w:pPr>
+        <w:pStyle w:val="DefinitionTerm"/>
+      </w:pPr>
+      <w:r>
+        <w:t xml:space="preserve"> DefinitionTerm </w:t>
+      </w:r>
+    </w:p>
+    <w:p>
+      <w:pPr>
+        <w:pStyle w:val="Definition"/>
+      </w:pPr>
+      <w:r>
+        <w:t xml:space="preserve"> Definition </w:t>
+      </w:r>
+    </w:p>
+    <w:p>
+      <w:pPr>
+        <w:pStyle w:val="DefinitionTerm"/>
+      </w:pPr>
+      <w:r>
+        <w:lastRenderedPageBreak/>
+        <w:t xml:space="preserve"> DefinitionTerm </w:t>
+      </w:r>
+    </w:p>
+    <w:p>
+      <w:pPr>
+        <w:pStyle w:val="Definition"/>
+      </w:pPr>
+      <w:r>
+        <w:t xml:space="preserve"> Definition </w:t>
+      </w:r>
+    </w:p>
+    <w:p>
+      <w:pPr>
+        <w:pStyle w:val="Definition"/>
+      </w:pPr>
     </w:p>
     <w:p>
       <w:pPr>
@@ -34,13 +333,7 @@
         <w:jc w:val="right"/>
       </w:pPr>
       <w:r>
-        <w:t>Custom</w:t>
-      </w:r>
-      <w:r>
-        <w:t xml:space="preserve"> </w:t>
-      </w:r>
-      <w:r>
-        <w:t xml:space="preserve">Style: </w:t>
+        <w:t xml:space="preserve">Custom Style: </w:t>
       </w:r>
       <w:proofErr w:type="spellStart"/>
       <w:r>
@@ -50,23 +343,13 @@
     </w:p>
     <w:p>
       <w:pPr>
-        <w:pStyle w:val="NewPage"/>
-      </w:pPr>
-      <w:r>
-        <w:lastRenderedPageBreak/>
-        <w:t xml:space="preserve">Custom style: </w:t>
-      </w:r>
-      <w:proofErr w:type="spellStart"/>
-      <w:r>
-        <w:t>newpage</w:t>
-      </w:r>
-      <w:proofErr w:type="spellEnd"/>
+        <w:pStyle w:val="Definition"/>
+      </w:pPr>
     </w:p>
     <w:sectPr>
       <w:pgSz w:w="12240" w:h="15840"/>
       <w:pgMar w:top="1440" w:right="1440" w:bottom="1440" w:left="1440" w:header="720" w:footer="720" w:gutter="0"/>
       <w:cols w:space="720"/>
-      <w:docGrid w:linePitch="360"/>
     </w:sectPr>
   </w:body>
 </w:document>
@@ -113,15 +396,31 @@
       </w:r>
     </w:p>
   </w:footnote>
+  <w:footnote w:id="1">
+    <w:p>
+      <w:pPr>
+        <w:pStyle w:val="FootnoteText"/>
+      </w:pPr>
+      <w:r>
+        <w:rPr>
+          <w:rStyle w:val="FootnoteReference"/>
+        </w:rPr>
+        <w:footnoteRef/>
+      </w:r>
+      <w:r>
+        <w:t xml:space="preserve"> Footnote Text.</w:t>
+      </w:r>
+    </w:p>
+  </w:footnote>
 </w:footnotes>
 </file>
 
 <file path=word/numbering.xml><?xml version="1.0" encoding="utf-8"?>
 <w:numbering xmlns:wpc="http://schemas.microsoft.com/office/word/2010/wordprocessingCanvas" xmlns:cx="http://schemas.microsoft.com/office/drawing/2014/chartex" xmlns:cx1="http://schemas.microsoft.com/office/drawing/2015/9/8/chartex" xmlns:cx2="http://schemas.microsoft.com/office/drawing/2015/10/21/chartex" xmlns:cx3="http://schemas.microsoft.com/office/drawing/2016/5/9/chartex" xmlns:cx4="http://schemas.microsoft.com/office/drawing/2016/5/10/chartex" xmlns:cx5="http://schemas.microsoft.com/office/drawing/2016/5/11/chartex" xmlns:cx6="http://schemas.microsoft.com/office/drawing/2016/5/12/chartex" xmlns:cx7="http://schemas.microsoft.com/office/drawing/2016/5/13/chartex" xmlns:cx8="http://schemas.microsoft.com/office/drawing/2016/5/14/chartex" xmlns:mc="http://schemas.openxmlformats.org/markup-compatibility/2006" xmlns:aink="http://schemas.microsoft.com/office/drawing/2016/ink" xmlns:am3d="http://schemas.microsoft.com/office/drawing/2017/model3d" xmlns:o="urn:schemas-microsoft-com:office:office" xmlns:oel="http://schemas.microsoft.com/office/2019/extlst" xmlns:r="http://schemas.openxmlformats.org/officeDocument/2006/relationships" xmlns:m="http://schemas.openxmlformats.org/officeDocument/2006/math" xmlns:v="urn:schemas-microsoft-com:vml" xmlns:wp14="http://schemas.microsoft.com/office/word/2010/wordprocessingDrawing" xmlns:wp="http://schemas.openxmlformats.org/drawingml/2006/wordprocessingDrawing" xmlns:w10="urn:schemas-microsoft-com:office:word" xmlns:w="http://schemas.openxmlformats.org/wordprocessingml/2006/main" xmlns:w14="http://schemas.microsoft.com/office/word/2010/wordml" xmlns:w15="http://schemas.microsoft.com/office/word/2012/wordml" xmlns:w16cex="http://schemas.microsoft.com/office/word/2018/wordml/cex" xmlns:w16cid="http://schemas.microsoft.com/office/word/2016/wordml/cid" xmlns:w16="http://schemas.microsoft.com/office/word/2018/wordml" xmlns:w16sdtdh="http://schemas.microsoft.com/office/word/2020/wordml/sdtdatahash" xmlns:w16se="http://schemas.microsoft.com/office/word/2015/wordml/symex" xmlns:wpg="http://schemas.microsoft.com/office/word/2010/wordprocessingGroup" xmlns:wpi="http://schemas.microsoft.com/office/word/2010/wordprocessingInk" xmlns:wne="http://schemas.microsoft.com/office/word/2006/wordml" xmlns:wps="http://schemas.microsoft.com/office/word/2010/wordprocessingShape" mc:Ignorable="w14 w15 w16se w16cid w16 w16cex w16sdtdh wp14">
   <w:abstractNum w:abstractNumId="0" w15:restartNumberingAfterBreak="0">
-    <w:nsid w:val="E17F69BA"/>
+    <w:nsid w:val="170CD2DE"/>
     <w:multiLevelType w:val="multilevel"/>
-    <w:tmpl w:val="992CBF1A"/>
+    <w:tmpl w:val="325C838E"/>
     <w:lvl w:ilvl="0">
       <w:numFmt w:val="bullet"/>
       <w:lvlText w:val=" "/>
@@ -200,376 +499,30 @@
       </w:pPr>
     </w:lvl>
     <w:lvl w:ilvl="7">
-      <w:numFmt w:val="decimal"/>
-      <w:lvlText w:val=""/>
-      <w:lvlJc w:val="left"/>
-    </w:lvl>
-    <w:lvl w:ilvl="8">
-      <w:numFmt w:val="decimal"/>
-      <w:lvlText w:val=""/>
-      <w:lvlJc w:val="left"/>
-    </w:lvl>
-  </w:abstractNum>
-  <w:abstractNum w:abstractNumId="1" w15:restartNumberingAfterBreak="0">
-    <w:nsid w:val="FFFFFF1D"/>
-    <w:multiLevelType w:val="multilevel"/>
-    <w:tmpl w:val="493A8E52"/>
-    <w:lvl w:ilvl="0">
-      <w:start w:val="1"/>
       <w:numFmt w:val="bullet"/>
-      <w:lvlText w:val=""/>
-      <w:lvlJc w:val="left"/>
-      <w:pPr>
-        <w:tabs>
-          <w:tab w:val="num" w:pos="0"/>
-        </w:tabs>
-        <w:ind w:left="0" w:firstLine="0"/>
-      </w:pPr>
-      <w:rPr>
-        <w:rFonts w:ascii="Symbol" w:hAnsi="Symbol" w:hint="default"/>
-      </w:rPr>
-    </w:lvl>
-    <w:lvl w:ilvl="1">
-      <w:start w:val="1"/>
-      <w:numFmt w:val="bullet"/>
-      <w:lvlText w:val=""/>
-      <w:lvlJc w:val="left"/>
-      <w:pPr>
-        <w:tabs>
-          <w:tab w:val="num" w:pos="720"/>
-        </w:tabs>
-        <w:ind w:left="1080" w:hanging="360"/>
-      </w:pPr>
-      <w:rPr>
-        <w:rFonts w:ascii="Symbol" w:hAnsi="Symbol" w:hint="default"/>
-      </w:rPr>
-    </w:lvl>
-    <w:lvl w:ilvl="2">
-      <w:start w:val="1"/>
-      <w:numFmt w:val="bullet"/>
-      <w:lvlText w:val="o"/>
-      <w:lvlJc w:val="left"/>
-      <w:pPr>
-        <w:tabs>
-          <w:tab w:val="num" w:pos="1440"/>
-        </w:tabs>
-        <w:ind w:left="1800" w:hanging="360"/>
-      </w:pPr>
-      <w:rPr>
-        <w:rFonts w:ascii="Courier New" w:hAnsi="Courier New" w:cs="Courier New" w:hint="default"/>
-      </w:rPr>
-    </w:lvl>
-    <w:lvl w:ilvl="3">
-      <w:start w:val="1"/>
-      <w:numFmt w:val="bullet"/>
-      <w:lvlText w:val=""/>
-      <w:lvlJc w:val="left"/>
-      <w:pPr>
-        <w:tabs>
-          <w:tab w:val="num" w:pos="2160"/>
-        </w:tabs>
-        <w:ind w:left="2520" w:hanging="360"/>
-      </w:pPr>
-      <w:rPr>
-        <w:rFonts w:ascii="Wingdings" w:hAnsi="Wingdings" w:hint="default"/>
-      </w:rPr>
-    </w:lvl>
-    <w:lvl w:ilvl="4">
-      <w:start w:val="1"/>
-      <w:numFmt w:val="bullet"/>
-      <w:lvlText w:val=""/>
-      <w:lvlJc w:val="left"/>
-      <w:pPr>
-        <w:tabs>
-          <w:tab w:val="num" w:pos="2880"/>
-        </w:tabs>
-        <w:ind w:left="3240" w:hanging="360"/>
-      </w:pPr>
-      <w:rPr>
-        <w:rFonts w:ascii="Wingdings" w:hAnsi="Wingdings" w:hint="default"/>
-      </w:rPr>
-    </w:lvl>
-    <w:lvl w:ilvl="5">
-      <w:start w:val="1"/>
-      <w:numFmt w:val="bullet"/>
-      <w:lvlText w:val=""/>
-      <w:lvlJc w:val="left"/>
-      <w:pPr>
-        <w:tabs>
-          <w:tab w:val="num" w:pos="3600"/>
-        </w:tabs>
-        <w:ind w:left="3960" w:hanging="360"/>
-      </w:pPr>
-      <w:rPr>
-        <w:rFonts w:ascii="Symbol" w:hAnsi="Symbol" w:hint="default"/>
-      </w:rPr>
-    </w:lvl>
-    <w:lvl w:ilvl="6">
-      <w:start w:val="1"/>
-      <w:numFmt w:val="bullet"/>
-      <w:lvlText w:val="o"/>
-      <w:lvlJc w:val="left"/>
-      <w:pPr>
-        <w:tabs>
-          <w:tab w:val="num" w:pos="4320"/>
-        </w:tabs>
-        <w:ind w:left="4680" w:hanging="360"/>
-      </w:pPr>
-      <w:rPr>
-        <w:rFonts w:ascii="Courier New" w:hAnsi="Courier New" w:cs="Courier New" w:hint="default"/>
-      </w:rPr>
-    </w:lvl>
-    <w:lvl w:ilvl="7">
-      <w:start w:val="1"/>
-      <w:numFmt w:val="bullet"/>
-      <w:lvlText w:val=""/>
+      <w:lvlText w:val=" "/>
       <w:lvlJc w:val="left"/>
       <w:pPr>
         <w:tabs>
           <w:tab w:val="num" w:pos="5040"/>
         </w:tabs>
-        <w:ind w:left="5400" w:hanging="360"/>
-      </w:pPr>
-      <w:rPr>
-        <w:rFonts w:ascii="Wingdings" w:hAnsi="Wingdings" w:hint="default"/>
-      </w:rPr>
+        <w:ind w:left="5520" w:hanging="480"/>
+      </w:pPr>
     </w:lvl>
     <w:lvl w:ilvl="8">
-      <w:start w:val="1"/>
       <w:numFmt w:val="bullet"/>
-      <w:lvlText w:val=""/>
+      <w:lvlText w:val=" "/>
       <w:lvlJc w:val="left"/>
       <w:pPr>
         <w:tabs>
           <w:tab w:val="num" w:pos="5760"/>
         </w:tabs>
-        <w:ind w:left="6120" w:hanging="360"/>
-      </w:pPr>
-      <w:rPr>
-        <w:rFonts w:ascii="Wingdings" w:hAnsi="Wingdings" w:hint="default"/>
-      </w:rPr>
+        <w:ind w:left="6240" w:hanging="480"/>
+      </w:pPr>
     </w:lvl>
   </w:abstractNum>
-  <w:abstractNum w:abstractNumId="2" w15:restartNumberingAfterBreak="0">
-    <w:nsid w:val="FFFFFF7C"/>
-    <w:multiLevelType w:val="singleLevel"/>
-    <w:tmpl w:val="7F8EF01C"/>
-    <w:lvl w:ilvl="0">
-      <w:start w:val="1"/>
-      <w:numFmt w:val="decimal"/>
-      <w:lvlText w:val="%1."/>
-      <w:lvlJc w:val="left"/>
-      <w:pPr>
-        <w:tabs>
-          <w:tab w:val="num" w:pos="1800"/>
-        </w:tabs>
-        <w:ind w:left="1800" w:hanging="360"/>
-      </w:pPr>
-    </w:lvl>
-  </w:abstractNum>
-  <w:abstractNum w:abstractNumId="3" w15:restartNumberingAfterBreak="0">
-    <w:nsid w:val="FFFFFF7D"/>
-    <w:multiLevelType w:val="singleLevel"/>
-    <w:tmpl w:val="E42E5374"/>
-    <w:lvl w:ilvl="0">
-      <w:start w:val="1"/>
-      <w:numFmt w:val="decimal"/>
-      <w:lvlText w:val="%1."/>
-      <w:lvlJc w:val="left"/>
-      <w:pPr>
-        <w:tabs>
-          <w:tab w:val="num" w:pos="1440"/>
-        </w:tabs>
-        <w:ind w:left="1440" w:hanging="360"/>
-      </w:pPr>
-    </w:lvl>
-  </w:abstractNum>
-  <w:abstractNum w:abstractNumId="4" w15:restartNumberingAfterBreak="0">
-    <w:nsid w:val="FFFFFF7E"/>
-    <w:multiLevelType w:val="singleLevel"/>
-    <w:tmpl w:val="EBA01C9C"/>
-    <w:lvl w:ilvl="0">
-      <w:start w:val="1"/>
-      <w:numFmt w:val="decimal"/>
-      <w:lvlText w:val="%1."/>
-      <w:lvlJc w:val="left"/>
-      <w:pPr>
-        <w:tabs>
-          <w:tab w:val="num" w:pos="1080"/>
-        </w:tabs>
-        <w:ind w:left="1080" w:hanging="360"/>
-      </w:pPr>
-    </w:lvl>
-  </w:abstractNum>
-  <w:abstractNum w:abstractNumId="5" w15:restartNumberingAfterBreak="0">
-    <w:nsid w:val="FFFFFF7F"/>
-    <w:multiLevelType w:val="singleLevel"/>
-    <w:tmpl w:val="138E6B20"/>
-    <w:lvl w:ilvl="0">
-      <w:start w:val="1"/>
-      <w:numFmt w:val="decimal"/>
-      <w:lvlText w:val="%1."/>
-      <w:lvlJc w:val="left"/>
-      <w:pPr>
-        <w:tabs>
-          <w:tab w:val="num" w:pos="720"/>
-        </w:tabs>
-        <w:ind w:left="720" w:hanging="360"/>
-      </w:pPr>
-    </w:lvl>
-  </w:abstractNum>
-  <w:abstractNum w:abstractNumId="6" w15:restartNumberingAfterBreak="0">
-    <w:nsid w:val="FFFFFF80"/>
-    <w:multiLevelType w:val="singleLevel"/>
-    <w:tmpl w:val="6CB83230"/>
-    <w:lvl w:ilvl="0">
-      <w:start w:val="1"/>
-      <w:numFmt w:val="bullet"/>
-      <w:lvlText w:val=""/>
-      <w:lvlJc w:val="left"/>
-      <w:pPr>
-        <w:tabs>
-          <w:tab w:val="num" w:pos="1800"/>
-        </w:tabs>
-        <w:ind w:left="1800" w:hanging="360"/>
-      </w:pPr>
-      <w:rPr>
-        <w:rFonts w:ascii="Symbol" w:hAnsi="Symbol" w:hint="default"/>
-      </w:rPr>
-    </w:lvl>
-  </w:abstractNum>
-  <w:abstractNum w:abstractNumId="7" w15:restartNumberingAfterBreak="0">
-    <w:nsid w:val="FFFFFF81"/>
-    <w:multiLevelType w:val="singleLevel"/>
-    <w:tmpl w:val="AEDCC12E"/>
-    <w:lvl w:ilvl="0">
-      <w:start w:val="1"/>
-      <w:numFmt w:val="bullet"/>
-      <w:lvlText w:val=""/>
-      <w:lvlJc w:val="left"/>
-      <w:pPr>
-        <w:tabs>
-          <w:tab w:val="num" w:pos="1440"/>
-        </w:tabs>
-        <w:ind w:left="1440" w:hanging="360"/>
-      </w:pPr>
-      <w:rPr>
-        <w:rFonts w:ascii="Symbol" w:hAnsi="Symbol" w:hint="default"/>
-      </w:rPr>
-    </w:lvl>
-  </w:abstractNum>
-  <w:abstractNum w:abstractNumId="8" w15:restartNumberingAfterBreak="0">
-    <w:nsid w:val="FFFFFF82"/>
-    <w:multiLevelType w:val="singleLevel"/>
-    <w:tmpl w:val="8320042A"/>
-    <w:lvl w:ilvl="0">
-      <w:start w:val="1"/>
-      <w:numFmt w:val="bullet"/>
-      <w:lvlText w:val=""/>
-      <w:lvlJc w:val="left"/>
-      <w:pPr>
-        <w:tabs>
-          <w:tab w:val="num" w:pos="1080"/>
-        </w:tabs>
-        <w:ind w:left="1080" w:hanging="360"/>
-      </w:pPr>
-      <w:rPr>
-        <w:rFonts w:ascii="Symbol" w:hAnsi="Symbol" w:hint="default"/>
-      </w:rPr>
-    </w:lvl>
-  </w:abstractNum>
-  <w:abstractNum w:abstractNumId="9" w15:restartNumberingAfterBreak="0">
-    <w:nsid w:val="FFFFFF83"/>
-    <w:multiLevelType w:val="singleLevel"/>
-    <w:tmpl w:val="19E26E86"/>
-    <w:lvl w:ilvl="0">
-      <w:start w:val="1"/>
-      <w:numFmt w:val="bullet"/>
-      <w:lvlText w:val=""/>
-      <w:lvlJc w:val="left"/>
-      <w:pPr>
-        <w:tabs>
-          <w:tab w:val="num" w:pos="720"/>
-        </w:tabs>
-        <w:ind w:left="720" w:hanging="360"/>
-      </w:pPr>
-      <w:rPr>
-        <w:rFonts w:ascii="Symbol" w:hAnsi="Symbol" w:hint="default"/>
-      </w:rPr>
-    </w:lvl>
-  </w:abstractNum>
-  <w:abstractNum w:abstractNumId="10" w15:restartNumberingAfterBreak="0">
-    <w:nsid w:val="FFFFFF88"/>
-    <w:multiLevelType w:val="singleLevel"/>
-    <w:tmpl w:val="3AFAE450"/>
-    <w:lvl w:ilvl="0">
-      <w:start w:val="1"/>
-      <w:numFmt w:val="decimal"/>
-      <w:lvlText w:val="%1."/>
-      <w:lvlJc w:val="left"/>
-      <w:pPr>
-        <w:tabs>
-          <w:tab w:val="num" w:pos="360"/>
-        </w:tabs>
-        <w:ind w:left="360" w:hanging="360"/>
-      </w:pPr>
-    </w:lvl>
-  </w:abstractNum>
-  <w:abstractNum w:abstractNumId="11" w15:restartNumberingAfterBreak="0">
-    <w:nsid w:val="FFFFFF89"/>
-    <w:multiLevelType w:val="singleLevel"/>
-    <w:tmpl w:val="72AC929C"/>
-    <w:lvl w:ilvl="0">
-      <w:start w:val="1"/>
-      <w:numFmt w:val="bullet"/>
-      <w:lvlText w:val=""/>
-      <w:lvlJc w:val="left"/>
-      <w:pPr>
-        <w:tabs>
-          <w:tab w:val="num" w:pos="360"/>
-        </w:tabs>
-        <w:ind w:left="360" w:hanging="360"/>
-      </w:pPr>
-      <w:rPr>
-        <w:rFonts w:ascii="Symbol" w:hAnsi="Symbol" w:hint="default"/>
-      </w:rPr>
-    </w:lvl>
-  </w:abstractNum>
-  <w:num w:numId="1" w16cid:durableId="1001394642">
+  <w:num w:numId="1" w16cid:durableId="1485585791">
     <w:abstractNumId w:val="0"/>
-  </w:num>
-  <w:num w:numId="2" w16cid:durableId="430472733">
-    <w:abstractNumId w:val="1"/>
-  </w:num>
-  <w:num w:numId="3" w16cid:durableId="1215313456">
-    <w:abstractNumId w:val="2"/>
-  </w:num>
-  <w:num w:numId="4" w16cid:durableId="168446831">
-    <w:abstractNumId w:val="3"/>
-  </w:num>
-  <w:num w:numId="5" w16cid:durableId="1915697535">
-    <w:abstractNumId w:val="4"/>
-  </w:num>
-  <w:num w:numId="6" w16cid:durableId="374357806">
-    <w:abstractNumId w:val="5"/>
-  </w:num>
-  <w:num w:numId="7" w16cid:durableId="1788312088">
-    <w:abstractNumId w:val="10"/>
-  </w:num>
-  <w:num w:numId="8" w16cid:durableId="667949631">
-    <w:abstractNumId w:val="6"/>
-  </w:num>
-  <w:num w:numId="9" w16cid:durableId="1205484064">
-    <w:abstractNumId w:val="7"/>
-  </w:num>
-  <w:num w:numId="10" w16cid:durableId="1825469534">
-    <w:abstractNumId w:val="8"/>
-  </w:num>
-  <w:num w:numId="11" w16cid:durableId="1051155919">
-    <w:abstractNumId w:val="9"/>
-  </w:num>
-  <w:num w:numId="12" w16cid:durableId="817192340">
-    <w:abstractNumId w:val="11"/>
   </w:num>
 </w:numbering>
 </file>
@@ -592,85 +545,7 @@
     </w:pPrDefault>
   </w:docDefaults>
   <w:latentStyles w:defLockedState="0" w:defUIPriority="0" w:defSemiHidden="0" w:defUnhideWhenUsed="0" w:defQFormat="0" w:count="376">
-    <w:lsdException w:name="heading 8" w:semiHidden="1" w:unhideWhenUsed="1"/>
-    <w:lsdException w:name="index 5" w:semiHidden="1" w:unhideWhenUsed="1"/>
-    <w:lsdException w:name="index 6" w:semiHidden="1" w:unhideWhenUsed="1"/>
-    <w:lsdException w:name="index 7" w:semiHidden="1" w:unhideWhenUsed="1"/>
-    <w:lsdException w:name="index 8" w:semiHidden="1" w:unhideWhenUsed="1"/>
-    <w:lsdException w:name="index 9" w:semiHidden="1" w:unhideWhenUsed="1"/>
-    <w:lsdException w:name="toc 1" w:semiHidden="1" w:unhideWhenUsed="1"/>
-    <w:lsdException w:name="toc 2" w:semiHidden="1" w:unhideWhenUsed="1"/>
-    <w:lsdException w:name="toc 3" w:semiHidden="1" w:unhideWhenUsed="1"/>
-    <w:lsdException w:name="toc 4" w:semiHidden="1" w:unhideWhenUsed="1"/>
-    <w:lsdException w:name="toc 5" w:semiHidden="1" w:unhideWhenUsed="1"/>
-    <w:lsdException w:name="toc 6" w:semiHidden="1" w:unhideWhenUsed="1"/>
-    <w:lsdException w:name="toc 7" w:semiHidden="1" w:unhideWhenUsed="1"/>
-    <w:lsdException w:name="toc 8" w:semiHidden="1" w:unhideWhenUsed="1"/>
-    <w:lsdException w:name="toc 9" w:semiHidden="1" w:unhideWhenUsed="1"/>
-    <w:lsdException w:name="Normal Indent" w:semiHidden="1" w:unhideWhenUsed="1"/>
-    <w:lsdException w:name="footnote text" w:semiHidden="1" w:unhideWhenUsed="1"/>
-    <w:lsdException w:name="annotation text" w:semiHidden="1" w:unhideWhenUsed="1"/>
-    <w:lsdException w:name="header" w:semiHidden="1" w:unhideWhenUsed="1"/>
-    <w:lsdException w:name="footer" w:semiHidden="1" w:unhideWhenUsed="1"/>
-    <w:lsdException w:name="index heading" w:semiHidden="1" w:unhideWhenUsed="1"/>
-    <w:lsdException w:name="caption" w:semiHidden="1" w:unhideWhenUsed="1"/>
-    <w:lsdException w:name="table of figures" w:semiHidden="1" w:unhideWhenUsed="1"/>
-    <w:lsdException w:name="envelope address" w:semiHidden="1" w:unhideWhenUsed="1"/>
-    <w:lsdException w:name="envelope return" w:semiHidden="1" w:unhideWhenUsed="1"/>
-    <w:lsdException w:name="footnote reference" w:semiHidden="1" w:unhideWhenUsed="1"/>
-    <w:lsdException w:name="annotation reference" w:semiHidden="1" w:unhideWhenUsed="1"/>
-    <w:lsdException w:name="line number" w:semiHidden="1" w:unhideWhenUsed="1"/>
-    <w:lsdException w:name="page number" w:semiHidden="1" w:unhideWhenUsed="1"/>
-    <w:lsdException w:name="endnote reference" w:semiHidden="1" w:unhideWhenUsed="1"/>
-    <w:lsdException w:name="endnote text" w:semiHidden="1" w:unhideWhenUsed="1"/>
-    <w:lsdException w:name="table of authorities" w:semiHidden="1" w:unhideWhenUsed="1"/>
-    <w:lsdException w:name="macro" w:semiHidden="1" w:unhideWhenUsed="1"/>
-    <w:lsdException w:name="toa heading" w:semiHidden="1" w:unhideWhenUsed="1"/>
-    <w:lsdException w:name="List" w:semiHidden="1" w:unhideWhenUsed="1"/>
-    <w:lsdException w:name="List Bullet" w:semiHidden="1" w:unhideWhenUsed="1"/>
-    <w:lsdException w:name="List Number" w:semiHidden="1" w:unhideWhenUsed="1"/>
-    <w:lsdException w:name="List 2" w:semiHidden="1" w:unhideWhenUsed="1"/>
-    <w:lsdException w:name="List 3" w:semiHidden="1" w:unhideWhenUsed="1"/>
-    <w:lsdException w:name="List 4" w:semiHidden="1" w:unhideWhenUsed="1"/>
-    <w:lsdException w:name="List 5" w:semiHidden="1" w:unhideWhenUsed="1"/>
-    <w:lsdException w:name="List Bullet 2" w:semiHidden="1" w:unhideWhenUsed="1"/>
-    <w:lsdException w:name="List Bullet 3" w:semiHidden="1" w:unhideWhenUsed="1"/>
-    <w:lsdException w:name="List Bullet 5" w:semiHidden="1" w:unhideWhenUsed="1"/>
-    <w:lsdException w:name="List Number 2" w:semiHidden="1" w:unhideWhenUsed="1"/>
-    <w:lsdException w:name="List Continue 3" w:semiHidden="1" w:unhideWhenUsed="1"/>
-    <w:lsdException w:name="List Continue 4" w:semiHidden="1" w:unhideWhenUsed="1"/>
-    <w:lsdException w:name="List Continue 5" w:semiHidden="1" w:unhideWhenUsed="1"/>
-    <w:lsdException w:name="Message Header" w:semiHidden="1" w:unhideWhenUsed="1"/>
-    <w:lsdException w:name="Salutation" w:semiHidden="1" w:unhideWhenUsed="1"/>
-    <w:lsdException w:name="Date" w:semiHidden="1" w:unhideWhenUsed="1"/>
-    <w:lsdException w:name="Body Text First Indent" w:semiHidden="1" w:unhideWhenUsed="1"/>
-    <w:lsdException w:name="Body Text First Indent 2" w:semiHidden="1" w:unhideWhenUsed="1"/>
-    <w:lsdException w:name="Note Heading" w:semiHidden="1" w:unhideWhenUsed="1"/>
-    <w:lsdException w:name="Body Text 2" w:semiHidden="1" w:unhideWhenUsed="1"/>
-    <w:lsdException w:name="Body Text 3" w:semiHidden="1" w:unhideWhenUsed="1"/>
-    <w:lsdException w:name="Body Text Indent 2" w:semiHidden="1" w:unhideWhenUsed="1"/>
-    <w:lsdException w:name="Body Text Indent 3" w:semiHidden="1" w:unhideWhenUsed="1"/>
-    <w:lsdException w:name="Block Text" w:semiHidden="1" w:unhideWhenUsed="1"/>
-    <w:lsdException w:name="Hyperlink" w:semiHidden="1" w:unhideWhenUsed="1"/>
-    <w:lsdException w:name="FollowedHyperlink" w:semiHidden="1" w:unhideWhenUsed="1"/>
-    <w:lsdException w:name="Document Map" w:semiHidden="1" w:unhideWhenUsed="1"/>
-    <w:lsdException w:name="Normal (Web)" w:semiHidden="1" w:unhideWhenUsed="1"/>
-    <w:lsdException w:name="HTML Acronym" w:semiHidden="1" w:unhideWhenUsed="1"/>
-    <w:lsdException w:name="HTML Address" w:semiHidden="1" w:unhideWhenUsed="1"/>
-    <w:lsdException w:name="HTML Cite" w:semiHidden="1" w:unhideWhenUsed="1"/>
-    <w:lsdException w:name="HTML Code" w:semiHidden="1" w:unhideWhenUsed="1"/>
-    <w:lsdException w:name="HTML Definition" w:semiHidden="1" w:unhideWhenUsed="1"/>
-    <w:lsdException w:name="HTML Keyboard" w:semiHidden="1" w:unhideWhenUsed="1"/>
-    <w:lsdException w:name="HTML Preformatted" w:semiHidden="1" w:unhideWhenUsed="1"/>
-    <w:lsdException w:name="HTML Sample" w:semiHidden="1" w:unhideWhenUsed="1"/>
-    <w:lsdException w:name="HTML Typewriter" w:semiHidden="1" w:unhideWhenUsed="1"/>
-    <w:lsdException w:name="HTML Variable" w:semiHidden="1" w:unhideWhenUsed="1"/>
     <w:lsdException w:name="Normal Table" w:semiHidden="1" w:unhideWhenUsed="1"/>
-    <w:lsdException w:name="annotation subject" w:semiHidden="1" w:unhideWhenUsed="1"/>
-    <w:lsdException w:name="No List" w:semiHidden="1" w:unhideWhenUsed="1"/>
-    <w:lsdException w:name="Outline List 1" w:semiHidden="1" w:unhideWhenUsed="1"/>
-    <w:lsdException w:name="Outline List 2" w:semiHidden="1" w:unhideWhenUsed="1"/>
-    <w:lsdException w:name="Outline List 3" w:semiHidden="1" w:unhideWhenUsed="1"/>
     <w:lsdException w:name="Table Simple 1" w:semiHidden="1" w:unhideWhenUsed="1"/>
     <w:lsdException w:name="Table Simple 2" w:semiHidden="1" w:unhideWhenUsed="1"/>
     <w:lsdException w:name="Table Simple 3" w:semiHidden="1" w:unhideWhenUsed="1"/>
@@ -713,9 +588,7 @@
     <w:lsdException w:name="Table Web 1" w:semiHidden="1" w:unhideWhenUsed="1"/>
     <w:lsdException w:name="Table Web 2" w:semiHidden="1" w:unhideWhenUsed="1"/>
     <w:lsdException w:name="Table Web 3" w:semiHidden="1" w:unhideWhenUsed="1"/>
-    <w:lsdException w:name="Balloon Text" w:semiHidden="1" w:unhideWhenUsed="1"/>
     <w:lsdException w:name="Table Theme" w:semiHidden="1" w:unhideWhenUsed="1"/>
-    <w:lsdException w:name="Placeholder Text" w:semiHidden="1"/>
     <w:lsdException w:name="Light Shading"/>
     <w:lsdException w:name="Light List"/>
     <w:lsdException w:name="Light Grid"/>
@@ -736,7 +609,6 @@
     <w:lsdException w:name="Medium Shading 1 Accent 1"/>
     <w:lsdException w:name="Medium Shading 2 Accent 1"/>
     <w:lsdException w:name="Medium List 1 Accent 1"/>
-    <w:lsdException w:name="Revision" w:semiHidden="1"/>
     <w:lsdException w:name="Medium List 2 Accent 1"/>
     <w:lsdException w:name="Medium Grid 1 Accent 1"/>
     <w:lsdException w:name="Medium Grid 2 Accent 1"/>
@@ -815,8 +687,6 @@
     <w:lsdException w:name="Colorful Shading Accent 6"/>
     <w:lsdException w:name="Colorful List Accent 6"/>
     <w:lsdException w:name="Colorful Grid Accent 6"/>
-    <w:lsdException w:name="Bibliography" w:semiHidden="1" w:unhideWhenUsed="1"/>
-    <w:lsdException w:name="TOC Heading" w:semiHidden="1" w:unhideWhenUsed="1"/>
     <w:lsdException w:name="Grid Table 4" w:uiPriority="49"/>
     <w:lsdException w:name="Grid Table 5 Dark" w:uiPriority="50"/>
     <w:lsdException w:name="Grid Table 6 Colorful" w:uiPriority="51"/>
@@ -914,6 +784,9 @@
     <w:lsdException w:name="List Table 7 Colorful Accent 6" w:uiPriority="52"/>
     <w:lsdException w:name="Mention" w:semiHidden="1" w:uiPriority="99" w:unhideWhenUsed="1"/>
     <w:lsdException w:name="Smart Hyperlink" w:semiHidden="1" w:uiPriority="99" w:unhideWhenUsed="1"/>
+    <w:lsdException w:name="Hashtag" w:semiHidden="1" w:uiPriority="99" w:unhideWhenUsed="1"/>
+    <w:lsdException w:name="Unresolved Mention" w:semiHidden="1" w:uiPriority="99" w:unhideWhenUsed="1"/>
+    <w:lsdException w:name="Smart Link" w:semiHidden="1" w:uiPriority="99" w:unhideWhenUsed="1"/>
   </w:latentStyles>
   <w:style w:type="paragraph" w:default="1" w:styleId="Normal">
     <w:name w:val="Normal"/>
@@ -930,28 +803,6 @@
       <w:keepLines/>
       <w:spacing w:before="480" w:after="0"/>
       <w:outlineLvl w:val="0"/>
-    </w:pPr>
-    <w:rPr>
-      <w:rFonts w:asciiTheme="majorHAnsi" w:eastAsiaTheme="majorEastAsia" w:hAnsiTheme="majorHAnsi" w:cstheme="majorBidi"/>
-      <w:b/>
-      <w:bCs/>
-      <w:color w:val="345A8A" w:themeColor="accent1" w:themeShade="B5"/>
-      <w:sz w:val="32"/>
-      <w:szCs w:val="32"/>
-    </w:rPr>
-  </w:style>
-  <w:style w:type="paragraph" w:styleId="Heading2">
-    <w:name w:val="heading 2"/>
-    <w:basedOn w:val="Normal"/>
-    <w:next w:val="BodyText"/>
-    <w:uiPriority w:val="9"/>
-    <w:unhideWhenUsed/>
-    <w:qFormat/>
-    <w:pPr>
-      <w:keepNext/>
-      <w:keepLines/>
-      <w:spacing w:before="200" w:after="0"/>
-      <w:outlineLvl w:val="1"/>
     </w:pPr>
     <w:rPr>
       <w:rFonts w:asciiTheme="majorHAnsi" w:eastAsiaTheme="majorEastAsia" w:hAnsiTheme="majorHAnsi" w:cstheme="majorBidi"/>
@@ -962,8 +813,8 @@
       <w:szCs w:val="32"/>
     </w:rPr>
   </w:style>
-  <w:style w:type="paragraph" w:styleId="Heading3">
-    <w:name w:val="heading 3"/>
+  <w:style w:type="paragraph" w:styleId="Heading2">
+    <w:name w:val="heading 2"/>
     <w:basedOn w:val="Normal"/>
     <w:next w:val="BodyText"/>
     <w:uiPriority w:val="9"/>
@@ -973,7 +824,7 @@
       <w:keepNext/>
       <w:keepLines/>
       <w:spacing w:before="200" w:after="0"/>
-      <w:outlineLvl w:val="2"/>
+      <w:outlineLvl w:val="1"/>
     </w:pPr>
     <w:rPr>
       <w:rFonts w:asciiTheme="majorHAnsi" w:eastAsiaTheme="majorEastAsia" w:hAnsiTheme="majorHAnsi" w:cstheme="majorBidi"/>
@@ -984,8 +835,8 @@
       <w:szCs w:val="28"/>
     </w:rPr>
   </w:style>
-  <w:style w:type="paragraph" w:styleId="Heading4">
-    <w:name w:val="heading 4"/>
+  <w:style w:type="paragraph" w:styleId="Heading3">
+    <w:name w:val="heading 3"/>
     <w:basedOn w:val="Normal"/>
     <w:next w:val="BodyText"/>
     <w:uiPriority w:val="9"/>
@@ -995,7 +846,7 @@
       <w:keepNext/>
       <w:keepLines/>
       <w:spacing w:before="200" w:after="0"/>
-      <w:outlineLvl w:val="3"/>
+      <w:outlineLvl w:val="2"/>
     </w:pPr>
     <w:rPr>
       <w:rFonts w:asciiTheme="majorHAnsi" w:eastAsiaTheme="majorEastAsia" w:hAnsiTheme="majorHAnsi" w:cstheme="majorBidi"/>
@@ -1004,6 +855,26 @@
       <w:color w:val="4F81BD" w:themeColor="accent1"/>
     </w:rPr>
   </w:style>
+  <w:style w:type="paragraph" w:styleId="Heading4">
+    <w:name w:val="heading 4"/>
+    <w:basedOn w:val="Normal"/>
+    <w:next w:val="BodyText"/>
+    <w:uiPriority w:val="9"/>
+    <w:unhideWhenUsed/>
+    <w:qFormat/>
+    <w:pPr>
+      <w:keepNext/>
+      <w:keepLines/>
+      <w:spacing w:before="200" w:after="0"/>
+      <w:outlineLvl w:val="3"/>
+    </w:pPr>
+    <w:rPr>
+      <w:rFonts w:asciiTheme="majorHAnsi" w:eastAsiaTheme="majorEastAsia" w:hAnsiTheme="majorHAnsi" w:cstheme="majorBidi"/>
+      <w:bCs/>
+      <w:i/>
+      <w:color w:val="4F81BD" w:themeColor="accent1"/>
+    </w:rPr>
+  </w:style>
   <w:style w:type="paragraph" w:styleId="Heading5">
     <w:name w:val="heading 5"/>
     <w:basedOn w:val="Normal"/>
@@ -1019,7 +890,6 @@
     </w:pPr>
     <w:rPr>
       <w:rFonts w:asciiTheme="majorHAnsi" w:eastAsiaTheme="majorEastAsia" w:hAnsiTheme="majorHAnsi" w:cstheme="majorBidi"/>
-      <w:i/>
       <w:iCs/>
       <w:color w:val="4F81BD" w:themeColor="accent1"/>
     </w:rPr>
@@ -1036,6 +906,60 @@
       <w:keepLines/>
       <w:spacing w:before="200" w:after="0"/>
       <w:outlineLvl w:val="5"/>
+    </w:pPr>
+    <w:rPr>
+      <w:rFonts w:asciiTheme="majorHAnsi" w:eastAsiaTheme="majorEastAsia" w:hAnsiTheme="majorHAnsi" w:cstheme="majorBidi"/>
+      <w:color w:val="4F81BD" w:themeColor="accent1"/>
+    </w:rPr>
+  </w:style>
+  <w:style w:type="paragraph" w:styleId="Heading7">
+    <w:name w:val="heading 7"/>
+    <w:basedOn w:val="Normal"/>
+    <w:next w:val="BodyText"/>
+    <w:uiPriority w:val="9"/>
+    <w:unhideWhenUsed/>
+    <w:qFormat/>
+    <w:pPr>
+      <w:keepNext/>
+      <w:keepLines/>
+      <w:spacing w:before="200" w:after="0"/>
+      <w:outlineLvl w:val="6"/>
+    </w:pPr>
+    <w:rPr>
+      <w:rFonts w:asciiTheme="majorHAnsi" w:eastAsiaTheme="majorEastAsia" w:hAnsiTheme="majorHAnsi" w:cstheme="majorBidi"/>
+      <w:color w:val="4F81BD" w:themeColor="accent1"/>
+    </w:rPr>
+  </w:style>
+  <w:style w:type="paragraph" w:styleId="Heading8">
+    <w:name w:val="heading 8"/>
+    <w:basedOn w:val="Normal"/>
+    <w:next w:val="BodyText"/>
+    <w:uiPriority w:val="9"/>
+    <w:unhideWhenUsed/>
+    <w:qFormat/>
+    <w:pPr>
+      <w:keepNext/>
+      <w:keepLines/>
+      <w:spacing w:before="200" w:after="0"/>
+      <w:outlineLvl w:val="7"/>
+    </w:pPr>
+    <w:rPr>
+      <w:rFonts w:asciiTheme="majorHAnsi" w:eastAsiaTheme="majorEastAsia" w:hAnsiTheme="majorHAnsi" w:cstheme="majorBidi"/>
+      <w:color w:val="4F81BD" w:themeColor="accent1"/>
+    </w:rPr>
+  </w:style>
+  <w:style w:type="paragraph" w:styleId="Heading9">
+    <w:name w:val="heading 9"/>
+    <w:basedOn w:val="Normal"/>
+    <w:next w:val="BodyText"/>
+    <w:uiPriority w:val="9"/>
+    <w:unhideWhenUsed/>
+    <w:qFormat/>
+    <w:pPr>
+      <w:keepNext/>
+      <w:keepLines/>
+      <w:spacing w:before="200" w:after="0"/>
+      <w:outlineLvl w:val="8"/>
     </w:pPr>
     <w:rPr>
       <w:rFonts w:asciiTheme="majorHAnsi" w:eastAsiaTheme="majorEastAsia" w:hAnsiTheme="majorHAnsi" w:cstheme="majorBidi"/>
@@ -1072,7 +996,6 @@
   <w:style w:type="paragraph" w:styleId="BodyText">
     <w:name w:val="Body Text"/>
     <w:basedOn w:val="Normal"/>
-    <w:link w:val="BodyTextChar"/>
     <w:qFormat/>
     <w:pPr>
       <w:spacing w:before="180" w:after="180"/>
@@ -1145,6 +1068,24 @@
       <w:jc w:val="center"/>
     </w:pPr>
   </w:style>
+  <w:style w:type="paragraph" w:customStyle="1" w:styleId="AbstractTitle">
+    <w:name w:val="Abstract Title"/>
+    <w:basedOn w:val="Normal"/>
+    <w:next w:val="Abstract"/>
+    <w:qFormat/>
+    <w:pPr>
+      <w:keepNext/>
+      <w:keepLines/>
+      <w:spacing w:before="300" w:after="0"/>
+      <w:jc w:val="center"/>
+    </w:pPr>
+    <w:rPr>
+      <w:b/>
+      <w:color w:val="345A8A"/>
+      <w:sz w:val="20"/>
+      <w:szCs w:val="20"/>
+    </w:rPr>
+  </w:style>
   <w:style w:type="paragraph" w:customStyle="1" w:styleId="Abstract">
     <w:name w:val="Abstract"/>
     <w:basedOn w:val="Normal"/>
@@ -1153,7 +1094,7 @@
     <w:pPr>
       <w:keepNext/>
       <w:keepLines/>
-      <w:spacing w:before="300" w:after="300"/>
+      <w:spacing w:before="100" w:after="300"/>
     </w:pPr>
     <w:rPr>
       <w:sz w:val="20"/>
@@ -1174,13 +1115,8 @@
     <w:qFormat/>
     <w:pPr>
       <w:spacing w:before="100" w:after="100"/>
-    </w:pPr>
-    <w:rPr>
-      <w:rFonts w:asciiTheme="majorHAnsi" w:eastAsiaTheme="majorEastAsia" w:hAnsiTheme="majorHAnsi" w:cstheme="majorBidi"/>
-      <w:bCs/>
-      <w:sz w:val="20"/>
-      <w:szCs w:val="20"/>
-    </w:rPr>
+      <w:ind w:left="480" w:right="480"/>
+    </w:pPr>
   </w:style>
   <w:style w:type="paragraph" w:styleId="FootnoteText">
     <w:name w:val="footnote text"/>
@@ -1188,6 +1124,35 @@
     <w:uiPriority w:val="9"/>
     <w:unhideWhenUsed/>
     <w:qFormat/>
+  </w:style>
+  <w:style w:type="table" w:customStyle="1" w:styleId="Table">
+    <w:name w:val="Table"/>
+    <w:semiHidden/>
+    <w:unhideWhenUsed/>
+    <w:qFormat/>
+    <w:tblPr>
+      <w:tblInd w:w="0" w:type="dxa"/>
+      <w:tblCellMar>
+        <w:top w:w="0" w:type="dxa"/>
+        <w:left w:w="108" w:type="dxa"/>
+        <w:bottom w:w="0" w:type="dxa"/>
+        <w:right w:w="108" w:type="dxa"/>
+      </w:tblCellMar>
+    </w:tblPr>
+    <w:tblStylePr w:type="firstRow">
+      <w:tblPr>
+        <w:jc w:val="left"/>
+      </w:tblPr>
+      <w:trPr>
+        <w:jc w:val="left"/>
+      </w:trPr>
+      <w:tcPr>
+        <w:tcBorders>
+          <w:bottom w:val="single" w:sz="0" w:space="0" w:color="auto"/>
+        </w:tcBorders>
+        <w:vAlign w:val="bottom"/>
+      </w:tcPr>
+    </w:tblStylePr>
   </w:style>
   <w:style w:type="paragraph" w:customStyle="1" w:styleId="DefinitionTerm">
     <w:name w:val="Definition Term"/>
@@ -1232,8 +1197,8 @@
     <w:name w:val="Figure"/>
     <w:basedOn w:val="Normal"/>
   </w:style>
-  <w:style w:type="paragraph" w:customStyle="1" w:styleId="FigurewithCaption">
-    <w:name w:val="Figure with Caption"/>
+  <w:style w:type="paragraph" w:customStyle="1" w:styleId="CaptionedFigure">
+    <w:name w:val="Captioned Figure"/>
     <w:basedOn w:val="Figure"/>
     <w:pPr>
       <w:keepNext/>
@@ -1252,6 +1217,10 @@
       <w:sz w:val="22"/>
     </w:rPr>
   </w:style>
+  <w:style w:type="character" w:customStyle="1" w:styleId="SectionNumber">
+    <w:name w:val="Section Number"/>
+    <w:basedOn w:val="CaptionChar"/>
+  </w:style>
   <w:style w:type="character" w:styleId="FootnoteReference">
     <w:name w:val="footnote reference"/>
     <w:basedOn w:val="CaptionChar"/>
@@ -1283,26 +1252,11 @@
       <w:color w:val="365F91" w:themeColor="accent1" w:themeShade="BF"/>
     </w:rPr>
   </w:style>
-  <w:style w:type="paragraph" w:customStyle="1" w:styleId="NewPage">
-    <w:name w:val="NewPage"/>
-    <w:basedOn w:val="Normal"/>
-    <w:qFormat/>
-    <w:rsid w:val="00426B59"/>
-    <w:pPr>
-      <w:pageBreakBefore/>
-    </w:pPr>
-  </w:style>
-  <w:style w:type="character" w:customStyle="1" w:styleId="BodyTextChar">
-    <w:name w:val="Body Text Char"/>
-    <w:basedOn w:val="DefaultParagraphFont"/>
-    <w:link w:val="BodyText"/>
-    <w:rsid w:val="00426B59"/>
-  </w:style>
   <w:style w:type="paragraph" w:customStyle="1" w:styleId="JustifyLeft">
     <w:name w:val="JustifyLeft"/>
     <w:basedOn w:val="Centered"/>
     <w:qFormat/>
-    <w:rsid w:val="006E0909"/>
+    <w:rsid w:val="006C0D43"/>
     <w:pPr>
       <w:jc w:val="left"/>
     </w:pPr>
@@ -1311,18 +1265,9 @@
     <w:name w:val="Centered"/>
     <w:basedOn w:val="Normal"/>
     <w:qFormat/>
-    <w:rsid w:val="008B56D4"/>
+    <w:rsid w:val="006C0D43"/>
     <w:pPr>
       <w:jc w:val="center"/>
-    </w:pPr>
-  </w:style>
-  <w:style w:type="paragraph" w:customStyle="1" w:styleId="JustifyRight">
-    <w:name w:val="JustifyRight"/>
-    <w:basedOn w:val="Normal"/>
-    <w:qFormat/>
-    <w:rsid w:val="006E0909"/>
-    <w:pPr>
-      <w:jc w:val="right"/>
     </w:pPr>
   </w:style>
 </w:styles>

</xml_diff>